<commit_message>
Correções - Removi 1 referencia, corrigi ortografia, alterei alguns paragrafos
</commit_message>
<xml_diff>
--- a/Damiao/Introdução - considerações finais.docx
+++ b/Damiao/Introdução - considerações finais.docx
@@ -33,164 +33,99 @@
     <w:p>
       <w:pPr>
         <w:rPr>
-          <w:rFonts w:cs="Arial"/>
-        </w:rPr>
-      </w:pPr>
-      <w:r>
-        <w:tab/>
-        <w:t xml:space="preserve">O </w:t>
-      </w:r>
-      <w:proofErr w:type="spellStart"/>
-      <w:r>
-        <w:t>Crowdfunding</w:t>
-      </w:r>
-      <w:proofErr w:type="spellEnd"/>
-      <w:r>
-        <w:t xml:space="preserve"> conseguiu modificar esse senário</w:t>
-      </w:r>
-      <w:r>
-        <w:t>, pois</w:t>
-      </w:r>
-      <w:r>
-        <w:t>,</w:t>
-      </w:r>
-      <w:r>
-        <w:t xml:space="preserve"> ele permitiu que </w:t>
-      </w:r>
-      <w:r>
-        <w:t>essas ideias chegassem</w:t>
-      </w:r>
-      <w:r>
-        <w:t xml:space="preserve"> ao público. </w:t>
-      </w:r>
-      <w:r>
-        <w:t xml:space="preserve">Basicamente o </w:t>
-      </w:r>
-      <w:proofErr w:type="spellStart"/>
-      <w:r>
-        <w:t>Crowdfundin</w:t>
-      </w:r>
-      <w:proofErr w:type="spellEnd"/>
-      <w:r>
-        <w:t xml:space="preserve"> é uma plataforma (não necessariamente com este nome) que permite o cadastro de campanhas para </w:t>
-      </w:r>
-      <w:r>
-        <w:rPr>
-          <w:rFonts w:cs="Arial"/>
-        </w:rPr>
-        <w:t>arrecadar recursos para o desenvolvimento de projetos</w:t>
-      </w:r>
-      <w:r>
-        <w:rPr>
-          <w:rFonts w:cs="Arial"/>
-        </w:rPr>
-        <w:t xml:space="preserve">. </w:t>
-      </w:r>
-    </w:p>
-    <w:p>
-      <w:pPr>
-        <w:autoSpaceDE w:val="0"/>
-        <w:autoSpaceDN w:val="0"/>
-        <w:adjustRightInd w:val="0"/>
-        <w:spacing w:after="0" w:line="240" w:lineRule="auto"/>
-        <w:ind w:left="2268"/>
-        <w:rPr>
-          <w:rFonts w:cs="Arial"/>
-          <w:sz w:val="20"/>
-          <w:szCs w:val="20"/>
-        </w:rPr>
-      </w:pPr>
-      <w:r>
-        <w:rPr>
-          <w:rFonts w:cs="Arial"/>
-          <w:sz w:val="20"/>
-          <w:szCs w:val="20"/>
-        </w:rPr>
-        <w:t xml:space="preserve">“O </w:t>
-      </w:r>
-      <w:proofErr w:type="spellStart"/>
-      <w:r>
-        <w:rPr>
-          <w:rFonts w:cs="Arial"/>
-          <w:i/>
-          <w:iCs/>
-          <w:sz w:val="20"/>
-          <w:szCs w:val="20"/>
-        </w:rPr>
-        <w:t>crowdfunding</w:t>
-      </w:r>
-      <w:proofErr w:type="spellEnd"/>
-      <w:r>
-        <w:rPr>
-          <w:rFonts w:cs="Arial"/>
-          <w:i/>
-          <w:iCs/>
-          <w:sz w:val="20"/>
-          <w:szCs w:val="20"/>
-        </w:rPr>
-        <w:t xml:space="preserve"> </w:t>
-      </w:r>
-      <w:r>
-        <w:rPr>
-          <w:rFonts w:cs="Arial"/>
-          <w:sz w:val="20"/>
-          <w:szCs w:val="20"/>
-        </w:rPr>
-        <w:t xml:space="preserve">cultural funciona da seguinte maneira: um grupo de pessoas é estimulado por um proponente, que inscreve seu projeto em uma plataforma de online, a investir pequenas ou médias parcelas de dinheiro a fim de alcançar um determinado orçamento, mais amplo, que objetiva viabilizar a execução de uma ação de cunho </w:t>
-      </w:r>
-      <w:proofErr w:type="spellStart"/>
-      <w:proofErr w:type="gramStart"/>
-      <w:r>
-        <w:rPr>
-          <w:rFonts w:cs="Arial"/>
-          <w:sz w:val="20"/>
-          <w:szCs w:val="20"/>
-        </w:rPr>
-        <w:t>artísticocultural</w:t>
-      </w:r>
-      <w:proofErr w:type="spellEnd"/>
-      <w:r>
-        <w:rPr>
-          <w:rFonts w:cs="Arial"/>
-          <w:sz w:val="20"/>
-          <w:szCs w:val="20"/>
-        </w:rPr>
-        <w:t>.”</w:t>
-      </w:r>
-      <w:proofErr w:type="gramEnd"/>
-      <w:r>
-        <w:rPr>
-          <w:rFonts w:cs="Arial"/>
-          <w:sz w:val="20"/>
-          <w:szCs w:val="20"/>
-        </w:rPr>
-        <w:t>(SIQUIRA, sem data, p.3)</w:t>
-      </w:r>
-    </w:p>
-    <w:p>
-      <w:pPr>
-        <w:autoSpaceDE w:val="0"/>
-        <w:autoSpaceDN w:val="0"/>
-        <w:adjustRightInd w:val="0"/>
-        <w:spacing w:after="0" w:line="240" w:lineRule="auto"/>
-        <w:ind w:left="2268"/>
-        <w:rPr>
           <w:rFonts w:ascii="Times New Roman" w:hAnsi="Times New Roman" w:cs="Times New Roman"/>
           <w:sz w:val="20"/>
           <w:szCs w:val="20"/>
         </w:rPr>
       </w:pPr>
-    </w:p>
-    <w:p>
       <w:r>
         <w:tab/>
-        <w:t>Desta forma permitindo que um novo mercado surja, dando novas oportunidades</w:t>
+        <w:t xml:space="preserve">O </w:t>
+      </w:r>
+      <w:proofErr w:type="spellStart"/>
+      <w:r>
+        <w:rPr>
+          <w:i/>
+        </w:rPr>
+        <w:t>Crowdfunding</w:t>
+      </w:r>
+      <w:proofErr w:type="spellEnd"/>
+      <w:r>
+        <w:t xml:space="preserve"> conseguiu modificar esse c</w:t>
+      </w:r>
+      <w:r>
+        <w:t>enário</w:t>
+      </w:r>
+      <w:r>
+        <w:t>, pois</w:t>
       </w:r>
       <w:r>
         <w:t>,</w:t>
       </w:r>
       <w:r>
-        <w:t xml:space="preserve"> tanto para os idealizadores quanto para os beneficiados.</w:t>
+        <w:t xml:space="preserve"> ele permitiu que </w:t>
+      </w:r>
+      <w:r>
+        <w:t>essas ideias chegassem</w:t>
+      </w:r>
+      <w:r>
+        <w:t xml:space="preserve"> ao público. </w:t>
+      </w:r>
+      <w:r>
+        <w:t xml:space="preserve">Basicamente o </w:t>
+      </w:r>
+      <w:proofErr w:type="spellStart"/>
+      <w:r>
+        <w:rPr>
+          <w:i/>
+        </w:rPr>
+        <w:t>Crowdfunding</w:t>
+      </w:r>
+      <w:proofErr w:type="spellEnd"/>
+      <w:r>
+        <w:t xml:space="preserve"> </w:t>
+      </w:r>
+      <w:r>
+        <w:t xml:space="preserve">é uma plataforma </w:t>
+      </w:r>
+      <w:r>
+        <w:t xml:space="preserve">que permite o cadastro de campanhas para </w:t>
+      </w:r>
+      <w:r>
+        <w:rPr>
+          <w:rFonts w:cs="Arial"/>
+        </w:rPr>
+        <w:t>arrecadar recursos para o desenvolvimento de projetos</w:t>
+      </w:r>
+      <w:r>
+        <w:rPr>
+          <w:rFonts w:cs="Arial"/>
+        </w:rPr>
+        <w:t xml:space="preserve">. </w:t>
+      </w:r>
+    </w:p>
+    <w:p>
+      <w:r>
+        <w:tab/>
+        <w:t>Desta forma</w:t>
+      </w:r>
+      <w:r>
+        <w:t>, surgindo um novo mercado</w:t>
+      </w:r>
+      <w:r>
+        <w:t>, dando novas oportunidades</w:t>
+      </w:r>
+      <w:r>
+        <w:t>,</w:t>
+      </w:r>
+      <w:r>
+        <w:t xml:space="preserve"> tanto para os idealizadores quanto para os beneficiados</w:t>
+      </w:r>
+      <w:r>
+        <w:t xml:space="preserve"> de poderem usufruir de projetos diversificados</w:t>
+      </w:r>
+      <w:r>
+        <w:t>.</w:t>
       </w:r>
       <w:r>
         <w:t xml:space="preserve"> Essa facilidade ocorre por meio dos benefícios que a internet trouxe para o homem </w:t>
@@ -248,19 +183,43 @@
         <w:tab/>
       </w:r>
       <w:r>
-        <w:t xml:space="preserve">Depois dessa compreensão, será demonstrado como podemos iniciar uma campanha através das ferramentas online de financiamento coletivo, que consistirá em quatro passos: a ideias, que é o </w:t>
+        <w:t>Depois dessa compreensão, será demonstrado como podemos iniciar uma campanha através das ferramentas online de financiamento coletivo, que consistirá em passos</w:t>
+      </w:r>
+      <w:r>
+        <w:t xml:space="preserve"> fundamentais que são</w:t>
+      </w:r>
+      <w:r>
+        <w:t xml:space="preserve">: a ideias, que é o </w:t>
       </w:r>
       <w:r>
         <w:t>início</w:t>
       </w:r>
       <w:r>
-        <w:t xml:space="preserve"> de todo o processo, onde o idealizador ou grupo possui uma ideia inicial que possui propriedades para desenvolver; O planejamento, que permitirá o crescimento e objetivos que serão alcançados; A arrecadação, qual ferramenta será usada para conseguir a quantidade necessária para </w:t>
-      </w:r>
-      <w:r>
-        <w:t>pôr</w:t>
-      </w:r>
-      <w:r>
-        <w:t xml:space="preserve"> no mercado, ou apenas finalizar, o projeto idealizado e por </w:t>
+        <w:t xml:space="preserve"> de todo o processo, onde o idealizador ou grupo possui uma ideia inicial que possui propriedades para desenvolver; O planejamento, que permitirá o crescimento e objetivos que serão alcançados; A arrecadação, </w:t>
+      </w:r>
+      <w:r>
+        <w:t>f</w:t>
+      </w:r>
+      <w:r>
+        <w:t xml:space="preserve">erramenta </w:t>
+      </w:r>
+      <w:r>
+        <w:t xml:space="preserve">que </w:t>
+      </w:r>
+      <w:r>
+        <w:t xml:space="preserve">será usada para </w:t>
+      </w:r>
+      <w:r>
+        <w:t>arrecadar</w:t>
+      </w:r>
+      <w:r>
+        <w:t xml:space="preserve"> a </w:t>
+      </w:r>
+      <w:r>
+        <w:t>meta de dinheiro planejada para execução do projeto</w:t>
+      </w:r>
+      <w:r>
+        <w:t xml:space="preserve"> e por </w:t>
       </w:r>
       <w:r>
         <w:t>último</w:t>
@@ -272,10 +231,13 @@
         <w:t>público</w:t>
       </w:r>
       <w:r>
-        <w:t xml:space="preserve"> alvo, </w:t>
-      </w:r>
-      <w:r>
-        <w:t>que investirá no projeto.</w:t>
+        <w:t xml:space="preserve"> alvo</w:t>
+      </w:r>
+      <w:r>
+        <w:t xml:space="preserve"> através das redes de comunicação mais comuns, podendo ser da própria plataforma</w:t>
+      </w:r>
+      <w:r>
+        <w:t>.</w:t>
       </w:r>
     </w:p>
     <w:p>
@@ -285,6 +247,9 @@
       </w:r>
       <w:proofErr w:type="spellStart"/>
       <w:r>
+        <w:rPr>
+          <w:i/>
+        </w:rPr>
         <w:t>Crowdfunding</w:t>
       </w:r>
       <w:proofErr w:type="spellEnd"/>
@@ -312,87 +277,91 @@
         <w:tab/>
       </w:r>
       <w:r>
-        <w:t xml:space="preserve">A grandes ferramentas mundiais de financiamento coletivo como o Kickstarter que, “No ano de 2012, através do Kickstarter a cantora Amanda Palmer conseguiu arrecadar 1.2 milhões de dólares para gravar seu CD, conseguindo dez vezes mais do que o valor que o projeto </w:t>
-      </w:r>
-      <w:r>
-        <w:t>pedia. ”</w:t>
+        <w:t>A grandes ferramentas mundiais de financiamento coletivo como o Kickstarter que,</w:t>
+      </w:r>
+      <w:r>
+        <w:t xml:space="preserve"> conseguiu arrecadar o dobro da quantidade necessária para a gravação do CD da cantora Amanda Palmer, Cavalcanti (2013).</w:t>
       </w:r>
       <w:r>
         <w:t xml:space="preserve"> </w:t>
       </w:r>
       <w:r>
+        <w:t>Demonstrando ser uma ferramenta muito poderosa para arrecadação de recursos.</w:t>
+      </w:r>
+      <w:r>
+        <w:t xml:space="preserve"> O Brasil possui plataformas de </w:t>
+      </w:r>
+      <w:proofErr w:type="spellStart"/>
+      <w:r>
+        <w:rPr>
+          <w:i/>
+        </w:rPr>
+        <w:t>Crowdfunding</w:t>
+      </w:r>
+      <w:proofErr w:type="spellEnd"/>
+      <w:r>
+        <w:t xml:space="preserve">, algumas que possuem um nicho </w:t>
+      </w:r>
+      <w:r>
+        <w:t>específico d</w:t>
+      </w:r>
+      <w:r>
+        <w:t>e projetos, como o Ca</w:t>
+      </w:r>
+      <w:r>
+        <w:t>ta</w:t>
+      </w:r>
+      <w:r>
+        <w:t>r</w:t>
+      </w:r>
+      <w:r>
+        <w:t xml:space="preserve">se que </w:t>
+      </w:r>
+      <w:r>
+        <w:t xml:space="preserve">foi o </w:t>
+      </w:r>
+      <w:r>
+        <w:t>“</w:t>
+      </w:r>
+      <w:r>
+        <w:t xml:space="preserve">primeiro endereço eletrônico que apresentou a plataforma de </w:t>
+      </w:r>
+      <w:proofErr w:type="spellStart"/>
+      <w:r>
+        <w:rPr>
+          <w:i/>
+        </w:rPr>
+        <w:t>Crowdfunding</w:t>
+      </w:r>
+      <w:proofErr w:type="spellEnd"/>
+      <w:r>
+        <w:t>, voltada</w:t>
+      </w:r>
+      <w:r>
+        <w:t xml:space="preserve"> somente para projetos culturais”</w:t>
+      </w:r>
+      <w:r>
+        <w:t xml:space="preserve"> (</w:t>
+      </w:r>
+      <w:r>
+        <w:t>COCATE, PERNISA</w:t>
+      </w:r>
+      <w:r>
+        <w:t>)</w:t>
+      </w:r>
+      <w:r>
+        <w:t>.</w:t>
+      </w:r>
+    </w:p>
+    <w:p>
+      <w:r>
         <w:lastRenderedPageBreak/>
-        <w:t>(CAVALCANTI, INOCENCIO, CARVALHO, 2013, p.9)</w:t>
-      </w:r>
-      <w:r>
-        <w:t xml:space="preserve">, sendo uma ferramenta muito poderosa para angariar recursos. O Brasil possui plataformas de </w:t>
-      </w:r>
-      <w:proofErr w:type="spellStart"/>
-      <w:r>
-        <w:t>Crowdfunding</w:t>
-      </w:r>
-      <w:proofErr w:type="spellEnd"/>
-      <w:r>
-        <w:t xml:space="preserve">, algumas que possuem um nicho </w:t>
-      </w:r>
-      <w:r>
-        <w:t>específico D</w:t>
-      </w:r>
-      <w:r>
-        <w:t>e projetos, como o Ca</w:t>
-      </w:r>
-      <w:r>
-        <w:t>ta</w:t>
-      </w:r>
-      <w:r>
-        <w:t>r</w:t>
-      </w:r>
-      <w:r>
-        <w:t xml:space="preserve">se que </w:t>
-      </w:r>
-      <w:r>
-        <w:t xml:space="preserve">foi o </w:t>
-      </w:r>
-      <w:r>
-        <w:t>“</w:t>
-      </w:r>
-      <w:r>
-        <w:t xml:space="preserve">primeiro endereço eletrônico que apresentou a plataforma de </w:t>
-      </w:r>
-      <w:proofErr w:type="spellStart"/>
-      <w:r>
-        <w:t>crowdfunding</w:t>
-      </w:r>
-      <w:proofErr w:type="spellEnd"/>
-      <w:r>
-        <w:t>, voltada</w:t>
-      </w:r>
-      <w:r>
-        <w:t xml:space="preserve"> somente para projetos culturais”</w:t>
-      </w:r>
-      <w:r>
-        <w:t xml:space="preserve"> (</w:t>
-      </w:r>
-      <w:r>
-        <w:t>COCATE, PERNISA</w:t>
-      </w:r>
-      <w:r>
-        <w:t>)</w:t>
-      </w:r>
-      <w:r>
-        <w:t>.</w:t>
-      </w:r>
-    </w:p>
-    <w:p>
-      <w:r>
         <w:tab/>
         <w:t xml:space="preserve">Em escala mundial há vários projetos </w:t>
       </w:r>
-      <w:proofErr w:type="gramStart"/>
-      <w:r>
-        <w:t>bem sucedidos</w:t>
-      </w:r>
-      <w:proofErr w:type="gramEnd"/>
+      <w:r>
+        <w:t>bem-sucedidos</w:t>
+      </w:r>
       <w:r>
         <w:t xml:space="preserve"> que for</w:t>
       </w:r>
@@ -410,6 +379,9 @@
       </w:r>
       <w:proofErr w:type="spellStart"/>
       <w:r>
+        <w:rPr>
+          <w:i/>
+        </w:rPr>
         <w:t>Crowdfunding</w:t>
       </w:r>
       <w:proofErr w:type="spellEnd"/>
@@ -418,30 +390,57 @@
       </w:r>
       <w:proofErr w:type="spellStart"/>
       <w:r>
+        <w:rPr>
+          <w:i/>
+        </w:rPr>
         <w:t>podcasts</w:t>
       </w:r>
       <w:proofErr w:type="spellEnd"/>
       <w:r>
         <w:t>, livros, HQs e eventos.</w:t>
       </w:r>
-    </w:p>
-    <w:p>
-      <w:r>
-        <w:tab/>
+      <w:r>
+        <w:t xml:space="preserve"> </w:t>
+      </w:r>
+      <w:r>
         <w:t xml:space="preserve">Trabalharemos esses conceitos ao decorrer desse trabalho, abordando de forma mais aprofundada o conceito de </w:t>
       </w:r>
       <w:proofErr w:type="spellStart"/>
       <w:r>
+        <w:rPr>
+          <w:i/>
+        </w:rPr>
         <w:t>Crowdfunding</w:t>
       </w:r>
       <w:proofErr w:type="spellEnd"/>
       <w:r>
         <w:t>,</w:t>
+      </w:r>
+      <w:r>
+        <w:t xml:space="preserve"> as plataformas que utilizam esse sistema de arrecadação de recursos, </w:t>
+      </w:r>
+      <w:r>
+        <w:t>suas vantagens e desvantagens,</w:t>
+      </w:r>
+      <w:r>
+        <w:t xml:space="preserve"> </w:t>
+      </w:r>
+      <w:r>
+        <w:t xml:space="preserve">exploraremos mais sobre os projetos </w:t>
+      </w:r>
+      <w:r>
+        <w:t>bem-sucedidos</w:t>
+      </w:r>
+      <w:r>
+        <w:t xml:space="preserve"> e </w:t>
       </w:r>
       <w:bookmarkStart w:id="0" w:name="_GoBack"/>
       <w:bookmarkEnd w:id="0"/>
       <w:r>
-        <w:t xml:space="preserve"> as plataformas que utilizam esse sistema de arrecadação de recursos, seus acertos e erros tanto quanto os projetos que surgiram através dessa grande ferramenta.</w:t>
+        <w:t>malsucedidos</w:t>
+      </w:r>
+      <w:r>
+        <w:t xml:space="preserve"> que surgiram através dessa grande ferramenta.</w:t>
       </w:r>
     </w:p>
     <w:p/>
@@ -478,10 +477,9 @@
       <w:proofErr w:type="spellStart"/>
       <w:r>
         <w:rPr>
-          <w:rFonts w:cs="Arial"/>
-          <w:szCs w:val="24"/>
-        </w:rPr>
-        <w:t>crowdfunging</w:t>
+          <w:i/>
+        </w:rPr>
+        <w:t>Crowdfunding</w:t>
       </w:r>
       <w:proofErr w:type="spellEnd"/>
       <w:r>
@@ -528,33 +526,81 @@
     <w:p/>
     <w:p/>
     <w:p>
-      <w:r>
+      <w:pPr>
+        <w:jc w:val="left"/>
+      </w:pPr>
+      <w:r>
+        <w:br w:type="page"/>
+      </w:r>
+    </w:p>
+    <w:p>
+      <w:r>
+        <w:lastRenderedPageBreak/>
         <w:t>Referências:</w:t>
       </w:r>
     </w:p>
     <w:p>
-      <w:r>
+      <w:pPr>
+        <w:rPr>
+          <w:color w:val="FF0000"/>
+        </w:rPr>
+      </w:pPr>
+      <w:r>
+        <w:rPr>
+          <w:color w:val="FF0000"/>
+        </w:rPr>
+        <w:t xml:space="preserve">(REMOVIDO) </w:t>
+      </w:r>
+      <w:r>
+        <w:rPr>
+          <w:color w:val="FF0000"/>
+        </w:rPr>
         <w:t xml:space="preserve">• SEQUEIRA, Jorge Santiago Carvalho. </w:t>
       </w:r>
       <w:proofErr w:type="spellStart"/>
       <w:r>
+        <w:rPr>
+          <w:color w:val="FF0000"/>
+        </w:rPr>
         <w:t>Crowdfunding</w:t>
       </w:r>
       <w:proofErr w:type="spellEnd"/>
       <w:r>
+        <w:rPr>
+          <w:color w:val="FF0000"/>
+        </w:rPr>
         <w:t xml:space="preserve"> No Brasil:</w:t>
       </w:r>
     </w:p>
     <w:p>
-      <w:r>
+      <w:pPr>
+        <w:rPr>
+          <w:color w:val="FF0000"/>
+        </w:rPr>
+      </w:pPr>
+      <w:r>
+        <w:rPr>
+          <w:color w:val="FF0000"/>
+        </w:rPr>
         <w:t>Possibilidades Teóricas Para O Sucesso Do Financiamento Coletivo</w:t>
       </w:r>
     </w:p>
     <w:p>
-      <w:r>
+      <w:pPr>
+        <w:rPr>
+          <w:color w:val="FF0000"/>
+        </w:rPr>
+      </w:pPr>
+      <w:r>
+        <w:rPr>
+          <w:color w:val="FF0000"/>
+        </w:rPr>
         <w:t>Realizado Via Redes Sociais Digitais</w:t>
       </w:r>
       <w:r>
+        <w:rPr>
+          <w:color w:val="FF0000"/>
+        </w:rPr>
         <w:t>. Sem data - Especialista em Comunicação, Redes Sociais e Opinião Pública, bacharel em Relações Públicas.</w:t>
       </w:r>
     </w:p>

</xml_diff>